<commit_message>
uan cosa que me olvide.
</commit_message>
<xml_diff>
--- a/docs/informeTPE.docx
+++ b/docs/informeTPE.docx
@@ -200,15 +200,7 @@
     <w:p>
       <w:r>
         <w:tab/>
-        <w:t xml:space="preserve">El trabajo práctico especial consistió de la realización de un Sistema Operativo para computadoras con arquitectura de 64 bits. Se utilizó el Pure64 para configurar el </w:t>
-      </w:r>
-      <w:proofErr w:type="spellStart"/>
-      <w:r>
-        <w:t>booteo</w:t>
-      </w:r>
-      <w:proofErr w:type="spellEnd"/>
-      <w:r>
-        <w:t xml:space="preserve"> de la máquina y configurarla en modo Flat.</w:t>
+        <w:t>El trabajo práctico especial consistió de la realización de un Sistema Operativo para computadoras con arquitectura de 64 bits. Se utilizó el Pure64 para configurar el booteo de la máquina y configurarla en modo Flat.</w:t>
       </w:r>
     </w:p>
     <w:p/>
@@ -274,15 +266,7 @@
     </w:p>
     <w:p>
       <w:r>
-        <w:t xml:space="preserve">Para facilitar la llamada a la INT 80h hicimos una función en </w:t>
-      </w:r>
-      <w:proofErr w:type="spellStart"/>
-      <w:r>
-        <w:t>assembler</w:t>
-      </w:r>
-      <w:proofErr w:type="spellEnd"/>
-      <w:r>
-        <w:t xml:space="preserve"> que (aprovechando de que lo mismo que recibe tiene que pasarlo, y lo mismo que devuelve es lo que te tiene que devolver...) lo único que hace es llamar a la interrupción:</w:t>
+        <w:t>Para facilitar la llamada a la INT 80h hicimos una función en assembler que (aprovechando de que lo mismo que recibe tiene que pasarlo, y lo mismo que devuelve es lo que te tiene que devolver...) lo único que hace es llamar a la interrupción:</w:t>
       </w:r>
     </w:p>
     <w:p>
@@ -468,15 +452,7 @@
         </w:numPr>
       </w:pPr>
       <w:r>
-        <w:t xml:space="preserve">Manejar el </w:t>
-      </w:r>
-      <w:proofErr w:type="spellStart"/>
-      <w:r>
-        <w:t>scroll</w:t>
-      </w:r>
-      <w:proofErr w:type="spellEnd"/>
-      <w:r>
-        <w:t>, cuando se llega al final de la pantalla se mueve todo para arriba dejando una nueva línea vacía</w:t>
+        <w:t>Manejar el scroll, cuando se llega al final de la pantalla se mueve todo para arriba dejando una nueva línea vacía</w:t>
       </w:r>
     </w:p>
     <w:p>
@@ -518,23 +494,7 @@
     <w:p/>
     <w:p>
       <w:r>
-        <w:t xml:space="preserve">Se podría discutir si es correcto que el driver de video se encargue de manejar la animación de </w:t>
-      </w:r>
-      <w:proofErr w:type="spellStart"/>
-      <w:r>
-        <w:t>standby</w:t>
-      </w:r>
-      <w:proofErr w:type="spellEnd"/>
-      <w:r>
-        <w:t xml:space="preserve">, considerando que es algo que afecta a la consola, pero decidimos que si le delegamos la responsabilidad a la consola, le estábamos dando demasiados accesos a cosas que la consola no tendría que controlar ( debido a que cuando se imprime el </w:t>
-      </w:r>
-      <w:proofErr w:type="spellStart"/>
-      <w:r>
-        <w:t>standby</w:t>
-      </w:r>
-      <w:proofErr w:type="spellEnd"/>
-      <w:r>
-        <w:t xml:space="preserve"> se tiene que guardar el modificador de color que había anteriormente para restaurarlo) y también la consola tendría que estar al tanto cuando alguien hace un Enter o borra un carácter porque también ahí hay que restaurar el modificador anterior.</w:t>
+        <w:t>Se podría discutir si es correcto que el driver de video se encargue de manejar la animación de standby, considerando que es algo que afecta a la consola, pero decidimos que si le delegamos la responsabilidad a la consola, le estábamos dando demasiados accesos a cosas que la consola no tendría que controlar ( debido a que cuando se imprime el standby se tiene que guardar el modificador de color que había anteriormente para restaurarlo) y también la consola tendría que estar al tanto cuando alguien hace un Enter o borra un carácter porque también ahí hay que restaurar el modificador anterior.</w:t>
       </w:r>
     </w:p>
     <w:p/>
@@ -568,16 +528,11 @@
       <w:r>
         <w:t xml:space="preserve"> Esto se consigue teniendo un </w:t>
       </w:r>
-      <w:proofErr w:type="spellStart"/>
       <w:r>
         <w:t>A</w:t>
       </w:r>
       <w:r>
-        <w:t>rray</w:t>
-      </w:r>
-      <w:proofErr w:type="spellEnd"/>
-      <w:r>
-        <w:t xml:space="preserve"> con todos los valores y sus respectivas conversiones a caracteres, y donde también se evalúa si se está presionando </w:t>
+        <w:t xml:space="preserve">rray con todos los valores y sus respectivas conversiones a caracteres, y donde también se evalúa si se está presionando </w:t>
       </w:r>
       <w:r>
         <w:t>S</w:t>
@@ -635,14 +590,12 @@
           <w:numId w:val="3"/>
         </w:numPr>
       </w:pPr>
-      <w:proofErr w:type="spellStart"/>
       <w:r>
         <w:rPr>
           <w:rFonts w:ascii="OCR A Extended" w:hAnsi="OCR A Extended" w:cs="Consolas"/>
         </w:rPr>
         <w:t>memset</w:t>
       </w:r>
-      <w:proofErr w:type="spellEnd"/>
       <w:r>
         <w:rPr>
           <w:rFonts w:ascii="Consolas" w:hAnsi="Consolas" w:cs="Consolas"/>
@@ -653,14 +606,12 @@
       <w:r>
         <w:t xml:space="preserve">y </w:t>
       </w:r>
-      <w:proofErr w:type="spellStart"/>
       <w:r>
         <w:rPr>
           <w:rFonts w:ascii="OCR A Extended" w:hAnsi="OCR A Extended" w:cs="Consolas"/>
         </w:rPr>
         <w:t>memcopy</w:t>
       </w:r>
-      <w:proofErr w:type="spellEnd"/>
       <w:r>
         <w:rPr>
           <w:rFonts w:ascii="Consolas" w:hAnsi="Consolas" w:cs="Consolas"/>
@@ -683,7 +634,6 @@
           <w:numId w:val="3"/>
         </w:numPr>
       </w:pPr>
-      <w:proofErr w:type="spellStart"/>
       <w:r>
         <w:rPr>
           <w:rFonts w:ascii="OCR A Extended" w:hAnsi="OCR A Extended" w:cs="Consolas"/>
@@ -703,7 +653,6 @@
         </w:rPr>
         <w:t>message</w:t>
       </w:r>
-      <w:proofErr w:type="spellEnd"/>
       <w:r>
         <w:rPr>
           <w:rFonts w:ascii="Consolas" w:hAnsi="Consolas" w:cs="Consolas"/>
@@ -715,13 +664,7 @@
         <w:rPr>
           <w:rFonts w:cs="Consolas"/>
         </w:rPr>
-        <w:t>–</w:t>
-      </w:r>
-      <w:r>
-        <w:rPr>
-          <w:rFonts w:cs="Consolas"/>
-        </w:rPr>
-        <w:t xml:space="preserve"> Imprimir un </w:t>
+        <w:t xml:space="preserve">– Imprimir un </w:t>
       </w:r>
       <w:r>
         <w:rPr>
@@ -744,7 +687,6 @@
           <w:numId w:val="3"/>
         </w:numPr>
       </w:pPr>
-      <w:proofErr w:type="spellStart"/>
       <w:r>
         <w:rPr>
           <w:rFonts w:ascii="OCR A Extended" w:hAnsi="OCR A Extended" w:cs="Consolas"/>
@@ -764,7 +706,6 @@
         </w:rPr>
         <w:t>number</w:t>
       </w:r>
-      <w:proofErr w:type="spellEnd"/>
       <w:r>
         <w:rPr>
           <w:rFonts w:ascii="Consolas" w:hAnsi="Consolas" w:cs="Consolas"/>
@@ -776,13 +717,7 @@
         <w:rPr>
           <w:rFonts w:cs="Consolas"/>
         </w:rPr>
-        <w:t>–</w:t>
-      </w:r>
-      <w:r>
-        <w:rPr>
-          <w:rFonts w:cs="Consolas"/>
-        </w:rPr>
-        <w:t xml:space="preserve">  Imprimir un numero</w:t>
+        <w:t>–  Imprimir un numero</w:t>
       </w:r>
     </w:p>
     <w:p>
@@ -793,7 +728,6 @@
           <w:numId w:val="3"/>
         </w:numPr>
       </w:pPr>
-      <w:proofErr w:type="spellStart"/>
       <w:r>
         <w:rPr>
           <w:rFonts w:ascii="OCR A Extended" w:hAnsi="OCR A Extended" w:cs="Consolas"/>
@@ -813,7 +747,6 @@
         </w:rPr>
         <w:t>cmp</w:t>
       </w:r>
-      <w:proofErr w:type="spellEnd"/>
       <w:r>
         <w:rPr>
           <w:rFonts w:ascii="Consolas" w:hAnsi="Consolas" w:cs="Consolas"/>
@@ -825,13 +758,7 @@
         <w:rPr>
           <w:rFonts w:cs="Consolas"/>
         </w:rPr>
-        <w:t>–</w:t>
-      </w:r>
-      <w:r>
-        <w:rPr>
-          <w:rFonts w:cs="Consolas"/>
-        </w:rPr>
-        <w:t xml:space="preserve"> Comparar </w:t>
+        <w:t xml:space="preserve">– Comparar </w:t>
       </w:r>
       <w:r>
         <w:rPr>
@@ -854,7 +781,6 @@
           <w:numId w:val="3"/>
         </w:numPr>
       </w:pPr>
-      <w:proofErr w:type="spellStart"/>
       <w:r>
         <w:rPr>
           <w:rFonts w:ascii="OCR A Extended" w:hAnsi="OCR A Extended" w:cs="Consolas"/>
@@ -862,7 +788,6 @@
         <w:lastRenderedPageBreak/>
         <w:t>atoi</w:t>
       </w:r>
-      <w:proofErr w:type="spellEnd"/>
       <w:r>
         <w:rPr>
           <w:rFonts w:ascii="Consolas" w:hAnsi="Consolas" w:cs="Consolas"/>
@@ -874,13 +799,7 @@
         <w:rPr>
           <w:rFonts w:cs="Consolas"/>
         </w:rPr>
-        <w:t>–</w:t>
-      </w:r>
-      <w:r>
-        <w:rPr>
-          <w:rFonts w:cs="Consolas"/>
-        </w:rPr>
-        <w:t xml:space="preserve"> C</w:t>
+        <w:t>– C</w:t>
       </w:r>
       <w:r>
         <w:rPr>
@@ -903,14 +822,12 @@
           <w:numId w:val="3"/>
         </w:numPr>
       </w:pPr>
-      <w:proofErr w:type="spellStart"/>
       <w:r>
         <w:rPr>
           <w:rFonts w:ascii="OCR A Extended" w:hAnsi="OCR A Extended" w:cs="Consolas"/>
         </w:rPr>
         <w:t>strlen</w:t>
       </w:r>
-      <w:proofErr w:type="spellEnd"/>
       <w:r>
         <w:rPr>
           <w:rFonts w:ascii="Consolas" w:hAnsi="Consolas" w:cs="Consolas"/>
@@ -939,14 +856,12 @@
           <w:numId w:val="3"/>
         </w:numPr>
       </w:pPr>
-      <w:proofErr w:type="spellStart"/>
       <w:r>
         <w:rPr>
           <w:rFonts w:ascii="OCR A Extended" w:hAnsi="OCR A Extended" w:cs="Consolas"/>
         </w:rPr>
         <w:t>isNumber</w:t>
       </w:r>
-      <w:proofErr w:type="spellEnd"/>
       <w:r>
         <w:rPr>
           <w:rFonts w:ascii="Consolas" w:hAnsi="Consolas" w:cs="Consolas"/>
@@ -958,13 +873,7 @@
         <w:rPr>
           <w:rFonts w:cs="Consolas"/>
         </w:rPr>
-        <w:t>–</w:t>
-      </w:r>
-      <w:r>
-        <w:rPr>
-          <w:rFonts w:cs="Consolas"/>
-        </w:rPr>
-        <w:t xml:space="preserve">  Ver si el </w:t>
+        <w:t xml:space="preserve">–  Ver si el </w:t>
       </w:r>
       <w:r>
         <w:rPr>
@@ -987,14 +896,12 @@
           <w:numId w:val="3"/>
         </w:numPr>
       </w:pPr>
-      <w:proofErr w:type="spellStart"/>
       <w:r>
         <w:rPr>
           <w:rFonts w:ascii="OCR A Extended" w:hAnsi="OCR A Extended" w:cs="Consolas"/>
         </w:rPr>
         <w:t>pow</w:t>
       </w:r>
-      <w:proofErr w:type="spellEnd"/>
       <w:r>
         <w:rPr>
           <w:rFonts w:ascii="Consolas" w:hAnsi="Consolas" w:cs="Consolas"/>
@@ -1006,13 +913,7 @@
         <w:rPr>
           <w:rFonts w:cs="Consolas"/>
         </w:rPr>
-        <w:t>–</w:t>
-      </w:r>
-      <w:r>
-        <w:rPr>
-          <w:rFonts w:cs="Consolas"/>
-        </w:rPr>
-        <w:t xml:space="preserve">  Calcular la potencia</w:t>
+        <w:t>–  Calcular la potencia</w:t>
       </w:r>
     </w:p>
     <w:p>
@@ -1023,14 +924,12 @@
           <w:numId w:val="3"/>
         </w:numPr>
       </w:pPr>
-      <w:proofErr w:type="spellStart"/>
       <w:r>
         <w:rPr>
           <w:rFonts w:ascii="OCR A Extended" w:hAnsi="OCR A Extended" w:cs="Consolas"/>
         </w:rPr>
         <w:t>putChar</w:t>
       </w:r>
-      <w:proofErr w:type="spellEnd"/>
       <w:r>
         <w:rPr>
           <w:rFonts w:ascii="Consolas" w:hAnsi="Consolas" w:cs="Consolas"/>
@@ -1042,22 +941,14 @@
         <w:rPr>
           <w:rFonts w:cs="Consolas"/>
         </w:rPr>
-        <w:t>–</w:t>
+        <w:t xml:space="preserve">–  Escribir un solo </w:t>
       </w:r>
       <w:r>
         <w:rPr>
           <w:rFonts w:cs="Consolas"/>
         </w:rPr>
-        <w:t xml:space="preserve">  Escribir un solo </w:t>
-      </w:r>
-      <w:proofErr w:type="spellStart"/>
-      <w:r>
-        <w:rPr>
-          <w:rFonts w:cs="Consolas"/>
-        </w:rPr>
         <w:t>caracter</w:t>
       </w:r>
-      <w:proofErr w:type="spellEnd"/>
     </w:p>
     <w:p>
       <w:pPr>
@@ -1067,14 +958,12 @@
           <w:numId w:val="3"/>
         </w:numPr>
       </w:pPr>
-      <w:proofErr w:type="spellStart"/>
       <w:r>
         <w:rPr>
           <w:rFonts w:ascii="OCR A Extended" w:hAnsi="OCR A Extended" w:cs="Consolas"/>
         </w:rPr>
         <w:t>printf</w:t>
       </w:r>
-      <w:proofErr w:type="spellEnd"/>
       <w:r>
         <w:rPr>
           <w:rFonts w:ascii="Consolas" w:hAnsi="Consolas" w:cs="Consolas"/>
@@ -1086,13 +975,7 @@
         <w:rPr>
           <w:rFonts w:cs="Consolas"/>
         </w:rPr>
-        <w:t>–</w:t>
-      </w:r>
-      <w:r>
-        <w:rPr>
-          <w:rFonts w:cs="Consolas"/>
-        </w:rPr>
-        <w:t xml:space="preserve">  imprimir </w:t>
+        <w:t xml:space="preserve">–  imprimir </w:t>
       </w:r>
       <w:r>
         <w:rPr>
@@ -1170,13 +1053,8 @@
           <w:numId w:val="4"/>
         </w:numPr>
       </w:pPr>
-      <w:proofErr w:type="spellStart"/>
-      <w:r>
-        <w:t>clear</w:t>
-      </w:r>
-      <w:proofErr w:type="spellEnd"/>
-      <w:r>
-        <w:t xml:space="preserve"> – Borra toda la pantalla</w:t>
+      <w:r>
+        <w:t>clear – Borra toda la pantalla</w:t>
       </w:r>
     </w:p>
     <w:p>
@@ -1199,13 +1077,8 @@
           <w:numId w:val="4"/>
         </w:numPr>
       </w:pPr>
-      <w:proofErr w:type="spellStart"/>
-      <w:r>
-        <w:t>help</w:t>
-      </w:r>
-      <w:proofErr w:type="spellEnd"/>
-      <w:r>
-        <w:t xml:space="preserve"> – Muestra todos los comando disponibles</w:t>
+      <w:r>
+        <w:t>help – Muestra todos los comando disponibles</w:t>
       </w:r>
     </w:p>
     <w:p>
@@ -1216,13 +1089,8 @@
           <w:numId w:val="4"/>
         </w:numPr>
       </w:pPr>
-      <w:proofErr w:type="spellStart"/>
-      <w:r>
-        <w:t>change</w:t>
-      </w:r>
-      <w:proofErr w:type="spellEnd"/>
-      <w:r>
-        <w:t xml:space="preserve"> time – te permite cambiar el tiempo y la fecha</w:t>
+      <w:r>
+        <w:t>change time – te permite cambiar el tiempo y la fecha</w:t>
       </w:r>
     </w:p>
     <w:p>
@@ -1233,19 +1101,9 @@
           <w:numId w:val="4"/>
         </w:numPr>
       </w:pPr>
-      <w:proofErr w:type="spellStart"/>
-      <w:r>
-        <w:t>whoami</w:t>
-      </w:r>
-      <w:proofErr w:type="spellEnd"/>
-      <w:r>
-        <w:t xml:space="preserve"> – te dice quien </w:t>
-      </w:r>
-      <w:proofErr w:type="spellStart"/>
-      <w:r>
-        <w:t>sos</w:t>
-      </w:r>
-      <w:proofErr w:type="spellEnd"/>
+      <w:r>
+        <w:t>whoami – te dice quien sos</w:t>
+      </w:r>
     </w:p>
     <w:p>
       <w:pPr>
@@ -1255,13 +1113,8 @@
           <w:numId w:val="4"/>
         </w:numPr>
       </w:pPr>
-      <w:proofErr w:type="spellStart"/>
-      <w:r>
-        <w:t>keyboard</w:t>
-      </w:r>
-      <w:proofErr w:type="spellEnd"/>
-      <w:r>
-        <w:t xml:space="preserve"> – muestra gráficamente la distribución del teclado</w:t>
+      <w:r>
+        <w:t>keyboard – muestra gráficamente la distribución del teclado</w:t>
       </w:r>
     </w:p>
     <w:p>
@@ -1272,13 +1125,8 @@
           <w:numId w:val="4"/>
         </w:numPr>
       </w:pPr>
-      <w:proofErr w:type="spellStart"/>
-      <w:r>
-        <w:t>colors</w:t>
-      </w:r>
-      <w:proofErr w:type="spellEnd"/>
-      <w:r>
-        <w:t xml:space="preserve"> – Permite cambiar los colores de la consola</w:t>
+      <w:r>
+        <w:t>colors – Permite cambiar los colores de la consola</w:t>
       </w:r>
     </w:p>
     <w:p>
@@ -1289,13 +1137,8 @@
           <w:numId w:val="4"/>
         </w:numPr>
       </w:pPr>
-      <w:proofErr w:type="spellStart"/>
-      <w:r>
-        <w:t>screen</w:t>
-      </w:r>
-      <w:proofErr w:type="spellEnd"/>
-      <w:r>
-        <w:t xml:space="preserve"> time – Permite cambiar el tiempo de inactividad hasta que aparezca el salva pantallas</w:t>
+      <w:r>
+        <w:t>screen time – Permite cambiar el tiempo de inactividad hasta que aparezca el salva pantallas</w:t>
       </w:r>
     </w:p>
     <w:p/>
@@ -1335,21 +1178,8 @@
           <w:numId w:val="6"/>
         </w:numPr>
       </w:pPr>
-      <w:proofErr w:type="spellStart"/>
-      <w:r>
-        <w:t>Interrupcion</w:t>
-      </w:r>
-      <w:proofErr w:type="spellEnd"/>
-      <w:r>
-        <w:t xml:space="preserve"> del </w:t>
-      </w:r>
-      <w:proofErr w:type="spellStart"/>
-      <w:r>
-        <w:t>TimerTick</w:t>
-      </w:r>
-      <w:proofErr w:type="spellEnd"/>
-      <w:r>
-        <w:t>, esta interrupción se ejecuta cada 55 ms. En nuestro caso esta interrupción se encarga de 2 cosas:</w:t>
+      <w:r>
+        <w:t>Interrupcion del TimerTick, esta interrupción se ejecuta cada 55 ms. En nuestro caso esta interrupción se encarga de 2 cosas:</w:t>
       </w:r>
     </w:p>
     <w:p>
@@ -1430,18 +1260,10 @@
         <w:t>Si en ese momento estaba activado se encarga de llamar a la función que restaura el estado de la pantalla a como estaba antes, si el screensaver no está acti</w:t>
       </w:r>
       <w:r>
-        <w:t xml:space="preserve">vado se encarga de resetear el </w:t>
-      </w:r>
-      <w:proofErr w:type="spellStart"/>
-      <w:r>
-        <w:t>T</w:t>
-      </w:r>
-      <w:r>
-        <w:t>imer</w:t>
-      </w:r>
-      <w:proofErr w:type="spellEnd"/>
-      <w:r>
-        <w:t xml:space="preserve"> que calcula el tiempo de inactividad</w:t>
+        <w:t>vado se encarga de resetear el T</w:t>
+      </w:r>
+      <w:r>
+        <w:t>imer que calcula el tiempo de inactividad</w:t>
       </w:r>
     </w:p>
     <w:p>
@@ -1453,15 +1275,7 @@
         </w:numPr>
       </w:pPr>
       <w:r>
-        <w:t xml:space="preserve">Pasarle al </w:t>
-      </w:r>
-      <w:proofErr w:type="spellStart"/>
-      <w:r>
-        <w:t>keyboard</w:t>
-      </w:r>
-      <w:proofErr w:type="spellEnd"/>
-      <w:r>
-        <w:t xml:space="preserve"> buffer la tecla que se presionó ya convertida al carácter</w:t>
+        <w:t>Pasarle al keyboard buffer la tecla que se presionó ya convertida al carácter</w:t>
       </w:r>
     </w:p>
     <w:p>
@@ -1499,15 +1313,7 @@
         <w:t>ejecuta</w:t>
       </w:r>
       <w:r>
-        <w:t xml:space="preserve"> la función </w:t>
-      </w:r>
-      <w:proofErr w:type="spellStart"/>
-      <w:r>
-        <w:t>sys_manager</w:t>
-      </w:r>
-      <w:proofErr w:type="spellEnd"/>
-      <w:r>
-        <w:t xml:space="preserve"> que se encarga de llamar a la función pertinente. Las funciones que se pueden llamar son:</w:t>
+        <w:t xml:space="preserve"> la función sys_manager que se encarga de llamar a la función pertinente. Las funciones que se pueden llamar son:</w:t>
       </w:r>
     </w:p>
     <w:p>
@@ -1519,15 +1325,7 @@
         </w:numPr>
       </w:pPr>
       <w:r>
-        <w:t xml:space="preserve">Una función que se encarga de escribir en pantalla lo que le pasen, esta función recibe un </w:t>
-      </w:r>
-      <w:proofErr w:type="spellStart"/>
-      <w:r>
-        <w:t>char</w:t>
-      </w:r>
-      <w:proofErr w:type="spellEnd"/>
-      <w:r>
-        <w:t xml:space="preserve"> y el modificador de color con el que se lo quiere imprimir. Dependiendo del carácter que le pasen hace diferentes cosas</w:t>
+        <w:t>Una función que se encarga de escribir en pantalla lo que le pasen, esta función recibe un char y el modificador de color con el que se lo quiere imprimir. Dependiendo del carácter que le pasen hace diferentes cosas</w:t>
       </w:r>
     </w:p>
     <w:p>
@@ -1551,15 +1349,7 @@
         </w:numPr>
       </w:pPr>
       <w:r>
-        <w:t xml:space="preserve">Si le pasan un </w:t>
-      </w:r>
-      <w:proofErr w:type="spellStart"/>
-      <w:r>
-        <w:t>backspace</w:t>
-      </w:r>
-      <w:proofErr w:type="spellEnd"/>
-      <w:r>
-        <w:t xml:space="preserve"> llama una función que se encarga de borrar el ultimo carácter, siempre y cuando pueda(en caso de que este al principio de la línea no borra)</w:t>
+        <w:t>Si le pasan un backspace llama una función que se encarga de borrar el ultimo carácter, siempre y cuando pueda(en caso de que este al principio de la línea no borra)</w:t>
       </w:r>
     </w:p>
     <w:p>
@@ -1618,15 +1408,7 @@
         </w:numPr>
       </w:pPr>
       <w:r>
-        <w:t xml:space="preserve">Unas funciones que te permiten leer un carácter o una cantidad finita de caracteres juntos (que se guardan en un Char* pasado por el usuario). Ambas funciones en caso de encontrarse el buffer vacío devuelven 0, debido a que si se quedan esperando nunca saldrían de la interrupción, lo cual consideramos que no es correcto, entonces hay una función </w:t>
-      </w:r>
-      <w:proofErr w:type="spellStart"/>
-      <w:r>
-        <w:t>getChar</w:t>
-      </w:r>
-      <w:proofErr w:type="spellEnd"/>
-      <w:r>
-        <w:t xml:space="preserve"> en el UserLand que se queda esperando si le devuelven 0 y la sigue llamando hasta que devuelva algo diferente. Cabe aclarar que en el caso de que se pida una cantidad mayor a un carácter no hay problema de que el 0 afecte el funcionamiento, ya que como esta implementado el buffer del teclado cuando se llena, se hace con toda la palabra a la vez, y si se piden más caracteres que los que están en el buffer se devuelve el String hasta el ‘\n’ </w:t>
+        <w:t xml:space="preserve">Unas funciones que te permiten leer un carácter o una cantidad finita de caracteres juntos (que se guardan en un Char* pasado por el usuario). Ambas funciones en caso de encontrarse el buffer vacío devuelven 0, debido a que si se quedan esperando nunca saldrían de la interrupción, lo cual consideramos que no es correcto, entonces hay una función getChar en el UserLand que se queda esperando si le devuelven 0 y la sigue llamando hasta que devuelva algo diferente. Cabe aclarar que en el caso de que se pida una cantidad mayor a un carácter no hay problema de que el 0 afecte el funcionamiento, ya que como esta implementado el buffer del teclado cuando se llena, se hace con toda la palabra a la vez, y si se piden más caracteres que los que están en el buffer se devuelve el String hasta el ‘\n’ </w:t>
       </w:r>
     </w:p>
     <w:p>
@@ -1663,23 +1445,7 @@
         </w:numPr>
       </w:pPr>
       <w:r>
-        <w:t xml:space="preserve">Una última función que modifica el tiempo hasta que se muestre el screensaver, esta función recibe el valor en segundos y se encarga de convertirlo a </w:t>
-      </w:r>
-      <w:proofErr w:type="spellStart"/>
-      <w:r>
-        <w:t>Ticks</w:t>
-      </w:r>
-      <w:proofErr w:type="spellEnd"/>
-      <w:r>
-        <w:t xml:space="preserve"> del </w:t>
-      </w:r>
-      <w:proofErr w:type="spellStart"/>
-      <w:r>
-        <w:t>timer</w:t>
-      </w:r>
-      <w:proofErr w:type="spellEnd"/>
-      <w:r>
-        <w:t>.</w:t>
+        <w:t>Una última función que modifica el tiempo hasta que se muestre el screensaver, esta función recibe el valor en segundos y se encarga de convertirlo a Ticks del timer.</w:t>
       </w:r>
     </w:p>
     <w:p/>
@@ -1753,42 +1519,65 @@
       <w:r>
         <w:t xml:space="preserve">No se puede llamar a un comando pasándole los argumentos escribiéndoles después los valores, ya que en nuestra estructura de comandos la función es de la forma </w:t>
       </w:r>
-      <w:proofErr w:type="spellStart"/>
       <w:r>
         <w:rPr>
           <w:rFonts w:ascii="OCR A Extended" w:hAnsi="OCR A Extended" w:cs="Consolas"/>
         </w:rPr>
-        <w:t>void</w:t>
-      </w:r>
-      <w:proofErr w:type="spellEnd"/>
-      <w:r>
-        <w:rPr>
-          <w:rFonts w:ascii="OCR A Extended" w:hAnsi="OCR A Extended" w:cs="Consolas"/>
-        </w:rPr>
+        <w:t>void función()</w:t>
+      </w:r>
+      <w:r>
+        <w:t>. Esto también nos permite escribir comandos que tengan más de una palabra separadas por un espacio.</w:t>
+      </w:r>
+    </w:p>
+    <w:p>
+      <w:pPr>
+        <w:pStyle w:val="ListParagraph"/>
+        <w:numPr>
+          <w:ilvl w:val="0"/>
+          <w:numId w:val="10"/>
+        </w:numPr>
+      </w:pPr>
+      <w:r>
+        <w:t xml:space="preserve">Debido a la cantidad de </w:t>
+      </w:r>
+      <w:r>
+        <w:t>String</w:t>
+      </w:r>
+      <w:r>
+        <w:t xml:space="preserve"> que teníamos nos encontramos que nos quedamos sin espacio, debido a esto modificamos </w:t>
+      </w:r>
+      <w:r>
+        <w:t>el</w:t>
+      </w:r>
+      <w:r>
         <w:t xml:space="preserve"> </w:t>
       </w:r>
-      <w:proofErr w:type="gramStart"/>
-      <w:r>
-        <w:rPr>
-          <w:rFonts w:ascii="OCR A Extended" w:hAnsi="OCR A Extended" w:cs="Consolas"/>
-        </w:rPr>
-        <w:t>función(</w:t>
-      </w:r>
-      <w:proofErr w:type="gramEnd"/>
-      <w:r>
-        <w:rPr>
-          <w:rFonts w:ascii="OCR A Extended" w:hAnsi="OCR A Extended" w:cs="Consolas"/>
-        </w:rPr>
-        <w:t>)</w:t>
-      </w:r>
-      <w:r>
-        <w:t xml:space="preserve">. </w:t>
+      <w:r>
+        <w:t>archivo linkeditor</w:t>
+      </w:r>
+      <w:r>
+        <w:t xml:space="preserve"> del </w:t>
+      </w:r>
+      <w:r>
+        <w:t>UserLand</w:t>
+      </w:r>
+      <w:r>
+        <w:t xml:space="preserve"> para que en vez que d</w:t>
+      </w:r>
+      <w:r>
+        <w:t>ividir cada 4 KB lo haga cada 8</w:t>
+      </w:r>
+      <w:r>
+        <w:t xml:space="preserve"> </w:t>
+      </w:r>
+      <w:r>
+        <w:t>KB</w:t>
+      </w:r>
+      <w:r>
+        <w:t>.</w:t>
       </w:r>
       <w:bookmarkStart w:id="0" w:name="_GoBack"/>
       <w:bookmarkEnd w:id="0"/>
-      <w:r>
-        <w:t>Esto también nos permite escribir comandos que tengan más de una palabra separadas por un espacio.</w:t>
-      </w:r>
     </w:p>
     <w:p>
       <w:pPr>
@@ -4224,7 +4013,7 @@
 </file>
 
 <file path=customXml/itemProps1.xml><?xml version="1.0" encoding="utf-8"?>
-<ds:datastoreItem xmlns:ds="http://schemas.openxmlformats.org/officeDocument/2006/customXml" ds:itemID="{9D1581E9-2FF4-48C0-B1BA-80DAA14D0F62}">
+<ds:datastoreItem xmlns:ds="http://schemas.openxmlformats.org/officeDocument/2006/customXml" ds:itemID="{2BC3FA3F-1832-4556-8DE9-EF68A189BF5E}">
   <ds:schemaRefs>
     <ds:schemaRef ds:uri="http://schemas.openxmlformats.org/officeDocument/2006/bibliography"/>
   </ds:schemaRefs>

</xml_diff>

<commit_message>
agrege mas al informe
</commit_message>
<xml_diff>
--- a/docs/informeTPE.docx
+++ b/docs/informeTPE.docx
@@ -200,7 +200,15 @@
     <w:p>
       <w:r>
         <w:tab/>
-        <w:t>El trabajo práctico especial consistió de la realización de un Sistema Operativo para computadoras con arquitectura de 64 bits. Se utilizó el Pure64 para configurar el booteo de la máquina y configurarla en modo Flat.</w:t>
+        <w:t xml:space="preserve">El trabajo práctico especial consistió de la realización de un Sistema Operativo para computadoras con arquitectura de 64 bits. Se utilizó el Pure64 para configurar el </w:t>
+      </w:r>
+      <w:proofErr w:type="spellStart"/>
+      <w:r>
+        <w:t>booteo</w:t>
+      </w:r>
+      <w:proofErr w:type="spellEnd"/>
+      <w:r>
+        <w:t xml:space="preserve"> de la máquina y configurarla en modo Flat.</w:t>
       </w:r>
     </w:p>
     <w:p/>
@@ -266,7 +274,15 @@
     </w:p>
     <w:p>
       <w:r>
-        <w:t>Para facilitar la llamada a la INT 80h hicimos una función en assembler que (aprovechando de que lo mismo que recibe tiene que pasarlo, y lo mismo que devuelve es lo que te tiene que devolver...) lo único que hace es llamar a la interrupción:</w:t>
+        <w:t xml:space="preserve">Para facilitar la llamada a la INT 80h hicimos una función en </w:t>
+      </w:r>
+      <w:proofErr w:type="spellStart"/>
+      <w:r>
+        <w:t>assembler</w:t>
+      </w:r>
+      <w:proofErr w:type="spellEnd"/>
+      <w:r>
+        <w:t xml:space="preserve"> que (aprovechando de que lo mismo que recibe tiene que pasarlo, y lo mismo que devuelve es lo que te tiene que devolver...) lo único que hace es llamar a la interrupción:</w:t>
       </w:r>
     </w:p>
     <w:p>
@@ -452,7 +468,15 @@
         </w:numPr>
       </w:pPr>
       <w:r>
-        <w:t>Manejar el scroll, cuando se llega al final de la pantalla se mueve todo para arriba dejando una nueva línea vacía</w:t>
+        <w:t xml:space="preserve">Manejar el </w:t>
+      </w:r>
+      <w:proofErr w:type="spellStart"/>
+      <w:r>
+        <w:t>scroll</w:t>
+      </w:r>
+      <w:proofErr w:type="spellEnd"/>
+      <w:r>
+        <w:t>, cuando se llega al final de la pantalla se mueve todo para arriba dejando una nueva línea vacía</w:t>
       </w:r>
     </w:p>
     <w:p>
@@ -494,7 +518,23 @@
     <w:p/>
     <w:p>
       <w:r>
-        <w:t>Se podría discutir si es correcto que el driver de video se encargue de manejar la animación de standby, considerando que es algo que afecta a la consola, pero decidimos que si le delegamos la responsabilidad a la consola, le estábamos dando demasiados accesos a cosas que la consola no tendría que controlar ( debido a que cuando se imprime el standby se tiene que guardar el modificador de color que había anteriormente para restaurarlo) y también la consola tendría que estar al tanto cuando alguien hace un Enter o borra un carácter porque también ahí hay que restaurar el modificador anterior.</w:t>
+        <w:t xml:space="preserve">Se podría discutir si es correcto que el driver de video se encargue de manejar la animación de </w:t>
+      </w:r>
+      <w:proofErr w:type="spellStart"/>
+      <w:r>
+        <w:t>standby</w:t>
+      </w:r>
+      <w:proofErr w:type="spellEnd"/>
+      <w:r>
+        <w:t xml:space="preserve">, considerando que es algo que afecta a la consola, pero decidimos que si le delegamos la responsabilidad a la consola, le estábamos dando demasiados accesos a cosas que la consola no tendría que controlar ( debido a que cuando se imprime el </w:t>
+      </w:r>
+      <w:proofErr w:type="spellStart"/>
+      <w:r>
+        <w:t>standby</w:t>
+      </w:r>
+      <w:proofErr w:type="spellEnd"/>
+      <w:r>
+        <w:t xml:space="preserve"> se tiene que guardar el modificador de color que había anteriormente para restaurarlo) y también la consola tendría que estar al tanto cuando alguien hace un Enter o borra un carácter porque también ahí hay que restaurar el modificador anterior.</w:t>
       </w:r>
     </w:p>
     <w:p/>
@@ -528,11 +568,16 @@
       <w:r>
         <w:t xml:space="preserve"> Esto se consigue teniendo un </w:t>
       </w:r>
+      <w:proofErr w:type="spellStart"/>
       <w:r>
         <w:t>A</w:t>
       </w:r>
       <w:r>
-        <w:t xml:space="preserve">rray con todos los valores y sus respectivas conversiones a caracteres, y donde también se evalúa si se está presionando </w:t>
+        <w:t>rray</w:t>
+      </w:r>
+      <w:proofErr w:type="spellEnd"/>
+      <w:r>
+        <w:t xml:space="preserve"> con todos los valores y sus respectivas conversiones a caracteres, y donde también se evalúa si se está presionando </w:t>
       </w:r>
       <w:r>
         <w:t>S</w:t>
@@ -590,12 +635,14 @@
           <w:numId w:val="3"/>
         </w:numPr>
       </w:pPr>
+      <w:proofErr w:type="spellStart"/>
       <w:r>
         <w:rPr>
           <w:rFonts w:ascii="OCR A Extended" w:hAnsi="OCR A Extended" w:cs="Consolas"/>
         </w:rPr>
         <w:t>memset</w:t>
       </w:r>
+      <w:proofErr w:type="spellEnd"/>
       <w:r>
         <w:rPr>
           <w:rFonts w:ascii="Consolas" w:hAnsi="Consolas" w:cs="Consolas"/>
@@ -606,12 +653,14 @@
       <w:r>
         <w:t xml:space="preserve">y </w:t>
       </w:r>
+      <w:proofErr w:type="spellStart"/>
       <w:r>
         <w:rPr>
           <w:rFonts w:ascii="OCR A Extended" w:hAnsi="OCR A Extended" w:cs="Consolas"/>
         </w:rPr>
         <w:t>memcopy</w:t>
       </w:r>
+      <w:proofErr w:type="spellEnd"/>
       <w:r>
         <w:rPr>
           <w:rFonts w:ascii="Consolas" w:hAnsi="Consolas" w:cs="Consolas"/>
@@ -634,6 +683,7 @@
           <w:numId w:val="3"/>
         </w:numPr>
       </w:pPr>
+      <w:proofErr w:type="spellStart"/>
       <w:r>
         <w:rPr>
           <w:rFonts w:ascii="OCR A Extended" w:hAnsi="OCR A Extended" w:cs="Consolas"/>
@@ -653,6 +703,7 @@
         </w:rPr>
         <w:t>message</w:t>
       </w:r>
+      <w:proofErr w:type="spellEnd"/>
       <w:r>
         <w:rPr>
           <w:rFonts w:ascii="Consolas" w:hAnsi="Consolas" w:cs="Consolas"/>
@@ -687,6 +738,7 @@
           <w:numId w:val="3"/>
         </w:numPr>
       </w:pPr>
+      <w:proofErr w:type="spellStart"/>
       <w:r>
         <w:rPr>
           <w:rFonts w:ascii="OCR A Extended" w:hAnsi="OCR A Extended" w:cs="Consolas"/>
@@ -706,6 +758,7 @@
         </w:rPr>
         <w:t>number</w:t>
       </w:r>
+      <w:proofErr w:type="spellEnd"/>
       <w:r>
         <w:rPr>
           <w:rFonts w:ascii="Consolas" w:hAnsi="Consolas" w:cs="Consolas"/>
@@ -728,6 +781,7 @@
           <w:numId w:val="3"/>
         </w:numPr>
       </w:pPr>
+      <w:proofErr w:type="spellStart"/>
       <w:r>
         <w:rPr>
           <w:rFonts w:ascii="OCR A Extended" w:hAnsi="OCR A Extended" w:cs="Consolas"/>
@@ -747,6 +801,7 @@
         </w:rPr>
         <w:t>cmp</w:t>
       </w:r>
+      <w:proofErr w:type="spellEnd"/>
       <w:r>
         <w:rPr>
           <w:rFonts w:ascii="Consolas" w:hAnsi="Consolas" w:cs="Consolas"/>
@@ -781,6 +836,7 @@
           <w:numId w:val="3"/>
         </w:numPr>
       </w:pPr>
+      <w:proofErr w:type="spellStart"/>
       <w:r>
         <w:rPr>
           <w:rFonts w:ascii="OCR A Extended" w:hAnsi="OCR A Extended" w:cs="Consolas"/>
@@ -788,6 +844,7 @@
         <w:lastRenderedPageBreak/>
         <w:t>atoi</w:t>
       </w:r>
+      <w:proofErr w:type="spellEnd"/>
       <w:r>
         <w:rPr>
           <w:rFonts w:ascii="Consolas" w:hAnsi="Consolas" w:cs="Consolas"/>
@@ -822,12 +879,14 @@
           <w:numId w:val="3"/>
         </w:numPr>
       </w:pPr>
+      <w:proofErr w:type="spellStart"/>
       <w:r>
         <w:rPr>
           <w:rFonts w:ascii="OCR A Extended" w:hAnsi="OCR A Extended" w:cs="Consolas"/>
         </w:rPr>
         <w:t>strlen</w:t>
       </w:r>
+      <w:proofErr w:type="spellEnd"/>
       <w:r>
         <w:rPr>
           <w:rFonts w:ascii="Consolas" w:hAnsi="Consolas" w:cs="Consolas"/>
@@ -856,12 +915,14 @@
           <w:numId w:val="3"/>
         </w:numPr>
       </w:pPr>
+      <w:proofErr w:type="spellStart"/>
       <w:r>
         <w:rPr>
           <w:rFonts w:ascii="OCR A Extended" w:hAnsi="OCR A Extended" w:cs="Consolas"/>
         </w:rPr>
         <w:t>isNumber</w:t>
       </w:r>
+      <w:proofErr w:type="spellEnd"/>
       <w:r>
         <w:rPr>
           <w:rFonts w:ascii="Consolas" w:hAnsi="Consolas" w:cs="Consolas"/>
@@ -896,12 +957,14 @@
           <w:numId w:val="3"/>
         </w:numPr>
       </w:pPr>
+      <w:proofErr w:type="spellStart"/>
       <w:r>
         <w:rPr>
           <w:rFonts w:ascii="OCR A Extended" w:hAnsi="OCR A Extended" w:cs="Consolas"/>
         </w:rPr>
         <w:t>pow</w:t>
       </w:r>
+      <w:proofErr w:type="spellEnd"/>
       <w:r>
         <w:rPr>
           <w:rFonts w:ascii="Consolas" w:hAnsi="Consolas" w:cs="Consolas"/>
@@ -924,12 +987,14 @@
           <w:numId w:val="3"/>
         </w:numPr>
       </w:pPr>
+      <w:proofErr w:type="spellStart"/>
       <w:r>
         <w:rPr>
           <w:rFonts w:ascii="OCR A Extended" w:hAnsi="OCR A Extended" w:cs="Consolas"/>
         </w:rPr>
         <w:t>putChar</w:t>
       </w:r>
+      <w:proofErr w:type="spellEnd"/>
       <w:r>
         <w:rPr>
           <w:rFonts w:ascii="Consolas" w:hAnsi="Consolas" w:cs="Consolas"/>
@@ -943,12 +1008,14 @@
         </w:rPr>
         <w:t xml:space="preserve">–  Escribir un solo </w:t>
       </w:r>
+      <w:proofErr w:type="spellStart"/>
       <w:r>
         <w:rPr>
           <w:rFonts w:cs="Consolas"/>
         </w:rPr>
         <w:t>caracter</w:t>
       </w:r>
+      <w:proofErr w:type="spellEnd"/>
     </w:p>
     <w:p>
       <w:pPr>
@@ -958,12 +1025,14 @@
           <w:numId w:val="3"/>
         </w:numPr>
       </w:pPr>
+      <w:proofErr w:type="spellStart"/>
       <w:r>
         <w:rPr>
           <w:rFonts w:ascii="OCR A Extended" w:hAnsi="OCR A Extended" w:cs="Consolas"/>
         </w:rPr>
         <w:t>printf</w:t>
       </w:r>
+      <w:proofErr w:type="spellEnd"/>
       <w:r>
         <w:rPr>
           <w:rFonts w:ascii="Consolas" w:hAnsi="Consolas" w:cs="Consolas"/>
@@ -1053,8 +1122,13 @@
           <w:numId w:val="4"/>
         </w:numPr>
       </w:pPr>
-      <w:r>
-        <w:t>clear – Borra toda la pantalla</w:t>
+      <w:proofErr w:type="spellStart"/>
+      <w:r>
+        <w:t>clear</w:t>
+      </w:r>
+      <w:proofErr w:type="spellEnd"/>
+      <w:r>
+        <w:t xml:space="preserve"> – Borra toda la pantalla</w:t>
       </w:r>
     </w:p>
     <w:p>
@@ -1077,8 +1151,13 @@
           <w:numId w:val="4"/>
         </w:numPr>
       </w:pPr>
-      <w:r>
-        <w:t>help – Muestra todos los comando disponibles</w:t>
+      <w:proofErr w:type="spellStart"/>
+      <w:r>
+        <w:t>help</w:t>
+      </w:r>
+      <w:proofErr w:type="spellEnd"/>
+      <w:r>
+        <w:t xml:space="preserve"> – Muestra todos los comando disponibles</w:t>
       </w:r>
     </w:p>
     <w:p>
@@ -1089,8 +1168,13 @@
           <w:numId w:val="4"/>
         </w:numPr>
       </w:pPr>
-      <w:r>
-        <w:t>change time – te permite cambiar el tiempo y la fecha</w:t>
+      <w:proofErr w:type="spellStart"/>
+      <w:r>
+        <w:t>change</w:t>
+      </w:r>
+      <w:proofErr w:type="spellEnd"/>
+      <w:r>
+        <w:t xml:space="preserve"> time – te permite cambiar el tiempo y la fecha</w:t>
       </w:r>
     </w:p>
     <w:p>
@@ -1101,9 +1185,19 @@
           <w:numId w:val="4"/>
         </w:numPr>
       </w:pPr>
-      <w:r>
-        <w:t>whoami – te dice quien sos</w:t>
-      </w:r>
+      <w:proofErr w:type="spellStart"/>
+      <w:r>
+        <w:t>whoami</w:t>
+      </w:r>
+      <w:proofErr w:type="spellEnd"/>
+      <w:r>
+        <w:t xml:space="preserve"> – te dice quien </w:t>
+      </w:r>
+      <w:proofErr w:type="spellStart"/>
+      <w:r>
+        <w:t>sos</w:t>
+      </w:r>
+      <w:proofErr w:type="spellEnd"/>
     </w:p>
     <w:p>
       <w:pPr>
@@ -1113,8 +1207,13 @@
           <w:numId w:val="4"/>
         </w:numPr>
       </w:pPr>
-      <w:r>
-        <w:t>keyboard – muestra gráficamente la distribución del teclado</w:t>
+      <w:proofErr w:type="spellStart"/>
+      <w:r>
+        <w:t>keyboard</w:t>
+      </w:r>
+      <w:proofErr w:type="spellEnd"/>
+      <w:r>
+        <w:t xml:space="preserve"> – muestra gráficamente la distribución del teclado</w:t>
       </w:r>
     </w:p>
     <w:p>
@@ -1125,8 +1224,13 @@
           <w:numId w:val="4"/>
         </w:numPr>
       </w:pPr>
-      <w:r>
-        <w:t>colors – Permite cambiar los colores de la consola</w:t>
+      <w:proofErr w:type="spellStart"/>
+      <w:r>
+        <w:t>colors</w:t>
+      </w:r>
+      <w:proofErr w:type="spellEnd"/>
+      <w:r>
+        <w:t xml:space="preserve"> – Permite cambiar los colores de la consola</w:t>
       </w:r>
     </w:p>
     <w:p>
@@ -1137,8 +1241,13 @@
           <w:numId w:val="4"/>
         </w:numPr>
       </w:pPr>
-      <w:r>
-        <w:t>screen time – Permite cambiar el tiempo de inactividad hasta que aparezca el salva pantallas</w:t>
+      <w:proofErr w:type="spellStart"/>
+      <w:r>
+        <w:t>screen</w:t>
+      </w:r>
+      <w:proofErr w:type="spellEnd"/>
+      <w:r>
+        <w:t xml:space="preserve"> time – Permite cambiar el tiempo de inactividad hasta que aparezca el salva pantallas</w:t>
       </w:r>
     </w:p>
     <w:p/>
@@ -1178,8 +1287,21 @@
           <w:numId w:val="6"/>
         </w:numPr>
       </w:pPr>
-      <w:r>
-        <w:t>Interrupcion del TimerTick, esta interrupción se ejecuta cada 55 ms. En nuestro caso esta interrupción se encarga de 2 cosas:</w:t>
+      <w:proofErr w:type="spellStart"/>
+      <w:r>
+        <w:t>Interrupcion</w:t>
+      </w:r>
+      <w:proofErr w:type="spellEnd"/>
+      <w:r>
+        <w:t xml:space="preserve"> del </w:t>
+      </w:r>
+      <w:proofErr w:type="spellStart"/>
+      <w:r>
+        <w:t>TimerTick</w:t>
+      </w:r>
+      <w:proofErr w:type="spellEnd"/>
+      <w:r>
+        <w:t>, esta interrupción se ejecuta cada 55 ms. En nuestro caso esta interrupción se encarga de 2 cosas:</w:t>
       </w:r>
     </w:p>
     <w:p>
@@ -1260,10 +1382,18 @@
         <w:t>Si en ese momento estaba activado se encarga de llamar a la función que restaura el estado de la pantalla a como estaba antes, si el screensaver no está acti</w:t>
       </w:r>
       <w:r>
-        <w:t>vado se encarga de resetear el T</w:t>
-      </w:r>
-      <w:r>
-        <w:t>imer que calcula el tiempo de inactividad</w:t>
+        <w:t xml:space="preserve">vado se encarga de resetear el </w:t>
+      </w:r>
+      <w:proofErr w:type="spellStart"/>
+      <w:r>
+        <w:t>T</w:t>
+      </w:r>
+      <w:r>
+        <w:t>imer</w:t>
+      </w:r>
+      <w:proofErr w:type="spellEnd"/>
+      <w:r>
+        <w:t xml:space="preserve"> que calcula el tiempo de inactividad</w:t>
       </w:r>
     </w:p>
     <w:p>
@@ -1275,7 +1405,15 @@
         </w:numPr>
       </w:pPr>
       <w:r>
-        <w:t>Pasarle al keyboard buffer la tecla que se presionó ya convertida al carácter</w:t>
+        <w:t xml:space="preserve">Pasarle al </w:t>
+      </w:r>
+      <w:proofErr w:type="spellStart"/>
+      <w:r>
+        <w:t>keyboard</w:t>
+      </w:r>
+      <w:proofErr w:type="spellEnd"/>
+      <w:r>
+        <w:t xml:space="preserve"> buffer la tecla que se presionó ya convertida al carácter</w:t>
       </w:r>
     </w:p>
     <w:p>
@@ -1313,7 +1451,15 @@
         <w:t>ejecuta</w:t>
       </w:r>
       <w:r>
-        <w:t xml:space="preserve"> la función sys_manager que se encarga de llamar a la función pertinente. Las funciones que se pueden llamar son:</w:t>
+        <w:t xml:space="preserve"> la función </w:t>
+      </w:r>
+      <w:proofErr w:type="spellStart"/>
+      <w:r>
+        <w:t>sys_manager</w:t>
+      </w:r>
+      <w:proofErr w:type="spellEnd"/>
+      <w:r>
+        <w:t xml:space="preserve"> que se encarga de llamar a la función pertinente. Las funciones que se pueden llamar son:</w:t>
       </w:r>
     </w:p>
     <w:p>
@@ -1325,7 +1471,15 @@
         </w:numPr>
       </w:pPr>
       <w:r>
-        <w:t>Una función que se encarga de escribir en pantalla lo que le pasen, esta función recibe un char y el modificador de color con el que se lo quiere imprimir. Dependiendo del carácter que le pasen hace diferentes cosas</w:t>
+        <w:t xml:space="preserve">Una función que se encarga de escribir en pantalla lo que le pasen, esta función recibe un </w:t>
+      </w:r>
+      <w:proofErr w:type="spellStart"/>
+      <w:r>
+        <w:t>char</w:t>
+      </w:r>
+      <w:proofErr w:type="spellEnd"/>
+      <w:r>
+        <w:t xml:space="preserve"> y el modificador de color con el que se lo quiere imprimir. Dependiendo del carácter que le pasen hace diferentes cosas</w:t>
       </w:r>
     </w:p>
     <w:p>
@@ -1349,7 +1503,15 @@
         </w:numPr>
       </w:pPr>
       <w:r>
-        <w:t>Si le pasan un backspace llama una función que se encarga de borrar el ultimo carácter, siempre y cuando pueda(en caso de que este al principio de la línea no borra)</w:t>
+        <w:t xml:space="preserve">Si le pasan un </w:t>
+      </w:r>
+      <w:proofErr w:type="spellStart"/>
+      <w:r>
+        <w:t>backspace</w:t>
+      </w:r>
+      <w:proofErr w:type="spellEnd"/>
+      <w:r>
+        <w:t xml:space="preserve"> llama una función que se encarga de borrar el ultimo carácter, siempre y cuando pueda(en caso de que este al principio de la línea no borra)</w:t>
       </w:r>
     </w:p>
     <w:p>
@@ -1408,7 +1570,15 @@
         </w:numPr>
       </w:pPr>
       <w:r>
-        <w:t xml:space="preserve">Unas funciones que te permiten leer un carácter o una cantidad finita de caracteres juntos (que se guardan en un Char* pasado por el usuario). Ambas funciones en caso de encontrarse el buffer vacío devuelven 0, debido a que si se quedan esperando nunca saldrían de la interrupción, lo cual consideramos que no es correcto, entonces hay una función getChar en el UserLand que se queda esperando si le devuelven 0 y la sigue llamando hasta que devuelva algo diferente. Cabe aclarar que en el caso de que se pida una cantidad mayor a un carácter no hay problema de que el 0 afecte el funcionamiento, ya que como esta implementado el buffer del teclado cuando se llena, se hace con toda la palabra a la vez, y si se piden más caracteres que los que están en el buffer se devuelve el String hasta el ‘\n’ </w:t>
+        <w:t xml:space="preserve">Unas funciones que te permiten leer un carácter o una cantidad finita de caracteres juntos (que se guardan en un Char* pasado por el usuario). Ambas funciones en caso de encontrarse el buffer vacío devuelven 0, debido a que si se quedan esperando nunca saldrían de la interrupción, lo cual consideramos que no es correcto, entonces hay una función </w:t>
+      </w:r>
+      <w:proofErr w:type="spellStart"/>
+      <w:r>
+        <w:t>getChar</w:t>
+      </w:r>
+      <w:proofErr w:type="spellEnd"/>
+      <w:r>
+        <w:t xml:space="preserve"> en el UserLand que se queda esperando si le devuelven 0 y la sigue llamando hasta que devuelva algo diferente. Cabe aclarar que en el caso de que se pida una cantidad mayor a un carácter no hay problema de que el 0 afecte el funcionamiento, ya que como esta implementado el buffer del teclado cuando se llena, se hace con toda la palabra a la vez, y si se piden más caracteres que los que están en el buffer se devuelve el String hasta el ‘\n’ </w:t>
       </w:r>
     </w:p>
     <w:p>
@@ -1445,7 +1615,23 @@
         </w:numPr>
       </w:pPr>
       <w:r>
-        <w:t>Una última función que modifica el tiempo hasta que se muestre el screensaver, esta función recibe el valor en segundos y se encarga de convertirlo a Ticks del timer.</w:t>
+        <w:t xml:space="preserve">Una última función que modifica el tiempo hasta que se muestre el screensaver, esta función recibe el valor en segundos y se encarga de convertirlo a </w:t>
+      </w:r>
+      <w:proofErr w:type="spellStart"/>
+      <w:r>
+        <w:t>Ticks</w:t>
+      </w:r>
+      <w:proofErr w:type="spellEnd"/>
+      <w:r>
+        <w:t xml:space="preserve"> del </w:t>
+      </w:r>
+      <w:proofErr w:type="spellStart"/>
+      <w:r>
+        <w:t>timer</w:t>
+      </w:r>
+      <w:proofErr w:type="spellEnd"/>
+      <w:r>
+        <w:t>.</w:t>
       </w:r>
     </w:p>
     <w:p/>
@@ -1519,11 +1705,33 @@
       <w:r>
         <w:t xml:space="preserve">No se puede llamar a un comando pasándole los argumentos escribiéndoles después los valores, ya que en nuestra estructura de comandos la función es de la forma </w:t>
       </w:r>
+      <w:proofErr w:type="spellStart"/>
       <w:r>
         <w:rPr>
           <w:rFonts w:ascii="OCR A Extended" w:hAnsi="OCR A Extended" w:cs="Consolas"/>
         </w:rPr>
-        <w:t>void función()</w:t>
+        <w:t>void</w:t>
+      </w:r>
+      <w:proofErr w:type="spellEnd"/>
+      <w:r>
+        <w:rPr>
+          <w:rFonts w:ascii="OCR A Extended" w:hAnsi="OCR A Extended" w:cs="Consolas"/>
+        </w:rPr>
+        <w:t xml:space="preserve"> </w:t>
+      </w:r>
+      <w:proofErr w:type="gramStart"/>
+      <w:r>
+        <w:rPr>
+          <w:rFonts w:ascii="OCR A Extended" w:hAnsi="OCR A Extended" w:cs="Consolas"/>
+        </w:rPr>
+        <w:t>función(</w:t>
+      </w:r>
+      <w:proofErr w:type="gramEnd"/>
+      <w:r>
+        <w:rPr>
+          <w:rFonts w:ascii="OCR A Extended" w:hAnsi="OCR A Extended" w:cs="Consolas"/>
+        </w:rPr>
+        <w:t>)</w:t>
       </w:r>
       <w:r>
         <w:t>. Esto también nos permite escribir comandos que tengan más de una palabra separadas por un espacio.</w:t>
@@ -1553,8 +1761,13 @@
         <w:t xml:space="preserve"> </w:t>
       </w:r>
       <w:r>
-        <w:t>archivo linkeditor</w:t>
-      </w:r>
+        <w:t xml:space="preserve">archivo </w:t>
+      </w:r>
+      <w:proofErr w:type="spellStart"/>
+      <w:r>
+        <w:t>linkeditor</w:t>
+      </w:r>
+      <w:proofErr w:type="spellEnd"/>
       <w:r>
         <w:t xml:space="preserve"> del </w:t>
       </w:r>
@@ -1575,9 +1788,36 @@
       </w:r>
       <w:r>
         <w:t>.</w:t>
+      </w:r>
+    </w:p>
+    <w:p>
+      <w:pPr>
+        <w:pStyle w:val="ListParagraph"/>
+        <w:numPr>
+          <w:ilvl w:val="0"/>
+          <w:numId w:val="10"/>
+        </w:numPr>
+      </w:pPr>
+      <w:r>
+        <w:t>Más allá de que el buffer de teclado tiene espacio para 255 teclas, solo se pueden poner 253, debido a que si se dejarían poner 255 no habría espacio para el Enter</w:t>
       </w:r>
       <w:bookmarkStart w:id="0" w:name="_GoBack"/>
       <w:bookmarkEnd w:id="0"/>
+      <w:r>
+        <w:t xml:space="preserve"> y además al ser circular cuando se ocupa la última posición el puntero que determina donde termina la cadena queda apuntando al mismo lugar que el que indica el comienzo.</w:t>
+      </w:r>
+    </w:p>
+    <w:p>
+      <w:pPr>
+        <w:pStyle w:val="ListParagraph"/>
+        <w:numPr>
+          <w:ilvl w:val="0"/>
+          <w:numId w:val="10"/>
+        </w:numPr>
+      </w:pPr>
+      <w:r>
+        <w:t>También por una cuestión de claridad para el usuario se decidió que si el buffer del teclado se llena que se deje de escribir en pantalla para avisar que no hay más espacio en el buffer</w:t>
+      </w:r>
     </w:p>
     <w:p>
       <w:pPr>
@@ -4013,7 +4253,7 @@
 </file>
 
 <file path=customXml/itemProps1.xml><?xml version="1.0" encoding="utf-8"?>
-<ds:datastoreItem xmlns:ds="http://schemas.openxmlformats.org/officeDocument/2006/customXml" ds:itemID="{2BC3FA3F-1832-4556-8DE9-EF68A189BF5E}">
+<ds:datastoreItem xmlns:ds="http://schemas.openxmlformats.org/officeDocument/2006/customXml" ds:itemID="{34F755E8-8067-4B4F-AD52-3648B7E8FFA8}">
   <ds:schemaRefs>
     <ds:schemaRef ds:uri="http://schemas.openxmlformats.org/officeDocument/2006/bibliography"/>
   </ds:schemaRefs>

</xml_diff>

<commit_message>
- Ahora cuando el input se pasa del vector en el que es almacenado para screen time no crashea y para whoami y change time no ejecuta el comando de los caracteres que sobran
</commit_message>
<xml_diff>
--- a/docs/informeTPE.docx
+++ b/docs/informeTPE.docx
@@ -715,7 +715,13 @@
         <w:rPr>
           <w:rFonts w:cs="Consolas"/>
         </w:rPr>
-        <w:t xml:space="preserve">– Imprimir un </w:t>
+        <w:t>–</w:t>
+      </w:r>
+      <w:r>
+        <w:rPr>
+          <w:rFonts w:cs="Consolas"/>
+        </w:rPr>
+        <w:t xml:space="preserve"> Imprimir un </w:t>
       </w:r>
       <w:r>
         <w:rPr>
@@ -770,7 +776,13 @@
         <w:rPr>
           <w:rFonts w:cs="Consolas"/>
         </w:rPr>
-        <w:t>–  Imprimir un numero</w:t>
+        <w:t>–</w:t>
+      </w:r>
+      <w:r>
+        <w:rPr>
+          <w:rFonts w:cs="Consolas"/>
+        </w:rPr>
+        <w:t xml:space="preserve">  Imprimir un numero</w:t>
       </w:r>
     </w:p>
     <w:p>
@@ -813,7 +825,13 @@
         <w:rPr>
           <w:rFonts w:cs="Consolas"/>
         </w:rPr>
-        <w:t xml:space="preserve">– Comparar </w:t>
+        <w:t>–</w:t>
+      </w:r>
+      <w:r>
+        <w:rPr>
+          <w:rFonts w:cs="Consolas"/>
+        </w:rPr>
+        <w:t xml:space="preserve"> Comparar </w:t>
       </w:r>
       <w:r>
         <w:rPr>
@@ -856,7 +874,13 @@
         <w:rPr>
           <w:rFonts w:cs="Consolas"/>
         </w:rPr>
-        <w:t>– C</w:t>
+        <w:t>–</w:t>
+      </w:r>
+      <w:r>
+        <w:rPr>
+          <w:rFonts w:cs="Consolas"/>
+        </w:rPr>
+        <w:t xml:space="preserve"> C</w:t>
       </w:r>
       <w:r>
         <w:rPr>
@@ -934,7 +958,13 @@
         <w:rPr>
           <w:rFonts w:cs="Consolas"/>
         </w:rPr>
-        <w:t xml:space="preserve">–  Ver si el </w:t>
+        <w:t>–</w:t>
+      </w:r>
+      <w:r>
+        <w:rPr>
+          <w:rFonts w:cs="Consolas"/>
+        </w:rPr>
+        <w:t xml:space="preserve">  Ver si el </w:t>
       </w:r>
       <w:r>
         <w:rPr>
@@ -976,7 +1006,13 @@
         <w:rPr>
           <w:rFonts w:cs="Consolas"/>
         </w:rPr>
-        <w:t>–  Calcular la potencia</w:t>
+        <w:t>–</w:t>
+      </w:r>
+      <w:r>
+        <w:rPr>
+          <w:rFonts w:cs="Consolas"/>
+        </w:rPr>
+        <w:t xml:space="preserve">  Calcular la potencia</w:t>
       </w:r>
     </w:p>
     <w:p>
@@ -1006,7 +1042,13 @@
         <w:rPr>
           <w:rFonts w:cs="Consolas"/>
         </w:rPr>
-        <w:t xml:space="preserve">–  Escribir un solo </w:t>
+        <w:t>–</w:t>
+      </w:r>
+      <w:r>
+        <w:rPr>
+          <w:rFonts w:cs="Consolas"/>
+        </w:rPr>
+        <w:t xml:space="preserve">  Escribir un solo </w:t>
       </w:r>
       <w:proofErr w:type="spellStart"/>
       <w:r>
@@ -1044,7 +1086,13 @@
         <w:rPr>
           <w:rFonts w:cs="Consolas"/>
         </w:rPr>
-        <w:t xml:space="preserve">–  imprimir </w:t>
+        <w:t>–</w:t>
+      </w:r>
+      <w:r>
+        <w:rPr>
+          <w:rFonts w:cs="Consolas"/>
+        </w:rPr>
+        <w:t xml:space="preserve">  imprimir </w:t>
       </w:r>
       <w:r>
         <w:rPr>
@@ -1734,89 +1782,12 @@
         <w:t>)</w:t>
       </w:r>
       <w:r>
-        <w:t>. Esto también nos permite escribir comandos que tengan más de una palabra separadas por un espacio.</w:t>
-      </w:r>
-    </w:p>
-    <w:p>
-      <w:pPr>
-        <w:pStyle w:val="ListParagraph"/>
-        <w:numPr>
-          <w:ilvl w:val="0"/>
-          <w:numId w:val="10"/>
-        </w:numPr>
-      </w:pPr>
-      <w:r>
-        <w:t xml:space="preserve">Debido a la cantidad de </w:t>
-      </w:r>
-      <w:r>
-        <w:t>String</w:t>
-      </w:r>
-      <w:r>
-        <w:t xml:space="preserve"> que teníamos nos encontramos que nos quedamos sin espacio, debido a esto modificamos </w:t>
-      </w:r>
-      <w:r>
-        <w:t>el</w:t>
-      </w:r>
-      <w:r>
-        <w:t xml:space="preserve"> </w:t>
-      </w:r>
-      <w:r>
-        <w:t xml:space="preserve">archivo </w:t>
-      </w:r>
-      <w:proofErr w:type="spellStart"/>
-      <w:r>
-        <w:t>linkeditor</w:t>
-      </w:r>
-      <w:proofErr w:type="spellEnd"/>
-      <w:r>
-        <w:t xml:space="preserve"> del </w:t>
-      </w:r>
-      <w:r>
-        <w:t>UserLand</w:t>
-      </w:r>
-      <w:r>
-        <w:t xml:space="preserve"> para que en vez que d</w:t>
-      </w:r>
-      <w:r>
-        <w:t>ividir cada 4 KB lo haga cada 8</w:t>
-      </w:r>
-      <w:r>
-        <w:t xml:space="preserve"> </w:t>
-      </w:r>
-      <w:r>
-        <w:t>KB</w:t>
-      </w:r>
-      <w:r>
-        <w:t>.</w:t>
-      </w:r>
-    </w:p>
-    <w:p>
-      <w:pPr>
-        <w:pStyle w:val="ListParagraph"/>
-        <w:numPr>
-          <w:ilvl w:val="0"/>
-          <w:numId w:val="10"/>
-        </w:numPr>
-      </w:pPr>
-      <w:r>
-        <w:t>Más allá de que el buffer de teclado tiene espacio para 255 teclas, solo se pueden poner 253, debido a que si se dejarían poner 255 no habría espacio para el Enter</w:t>
+        <w:t xml:space="preserve">. </w:t>
       </w:r>
       <w:bookmarkStart w:id="0" w:name="_GoBack"/>
       <w:bookmarkEnd w:id="0"/>
       <w:r>
-        <w:t xml:space="preserve"> y además al ser circular cuando se ocupa la última posición el puntero que determina donde termina la cadena queda apuntando al mismo lugar que el que indica el comienzo.</w:t>
-      </w:r>
-    </w:p>
-    <w:p>
-      <w:pPr>
-        <w:pStyle w:val="ListParagraph"/>
-        <w:numPr>
-          <w:ilvl w:val="0"/>
-          <w:numId w:val="10"/>
-        </w:numPr>
-      </w:pPr>
-      <w:r>
-        <w:t>También por una cuestión de claridad para el usuario se decidió que si el buffer del teclado se llena que se deje de escribir en pantalla para avisar que no hay más espacio en el buffer</w:t>
+        <w:t>Esto también nos permite escribir comandos que tengan más de una palabra separadas por un espacio.</w:t>
       </w:r>
     </w:p>
     <w:p>
@@ -4253,7 +4224,7 @@
 </file>
 
 <file path=customXml/itemProps1.xml><?xml version="1.0" encoding="utf-8"?>
-<ds:datastoreItem xmlns:ds="http://schemas.openxmlformats.org/officeDocument/2006/customXml" ds:itemID="{34F755E8-8067-4B4F-AD52-3648B7E8FFA8}">
+<ds:datastoreItem xmlns:ds="http://schemas.openxmlformats.org/officeDocument/2006/customXml" ds:itemID="{9D1581E9-2FF4-48C0-B1BA-80DAA14D0F62}">
   <ds:schemaRefs>
     <ds:schemaRef ds:uri="http://schemas.openxmlformats.org/officeDocument/2006/bibliography"/>
   </ds:schemaRefs>

</xml_diff>

<commit_message>
un bug que no puedo solucionar facilmente.
</commit_message>
<xml_diff>
--- a/docs/informeTPE.docx
+++ b/docs/informeTPE.docx
@@ -715,13 +715,7 @@
         <w:rPr>
           <w:rFonts w:cs="Consolas"/>
         </w:rPr>
-        <w:t>–</w:t>
-      </w:r>
-      <w:r>
-        <w:rPr>
-          <w:rFonts w:cs="Consolas"/>
-        </w:rPr>
-        <w:t xml:space="preserve"> Imprimir un </w:t>
+        <w:t xml:space="preserve">– Imprimir un </w:t>
       </w:r>
       <w:r>
         <w:rPr>
@@ -776,13 +770,7 @@
         <w:rPr>
           <w:rFonts w:cs="Consolas"/>
         </w:rPr>
-        <w:t>–</w:t>
-      </w:r>
-      <w:r>
-        <w:rPr>
-          <w:rFonts w:cs="Consolas"/>
-        </w:rPr>
-        <w:t xml:space="preserve">  Imprimir un numero</w:t>
+        <w:t>–  Imprimir un numero</w:t>
       </w:r>
     </w:p>
     <w:p>
@@ -825,13 +813,7 @@
         <w:rPr>
           <w:rFonts w:cs="Consolas"/>
         </w:rPr>
-        <w:t>–</w:t>
-      </w:r>
-      <w:r>
-        <w:rPr>
-          <w:rFonts w:cs="Consolas"/>
-        </w:rPr>
-        <w:t xml:space="preserve"> Comparar </w:t>
+        <w:t xml:space="preserve">– Comparar </w:t>
       </w:r>
       <w:r>
         <w:rPr>
@@ -874,13 +856,7 @@
         <w:rPr>
           <w:rFonts w:cs="Consolas"/>
         </w:rPr>
-        <w:t>–</w:t>
-      </w:r>
-      <w:r>
-        <w:rPr>
-          <w:rFonts w:cs="Consolas"/>
-        </w:rPr>
-        <w:t xml:space="preserve"> C</w:t>
+        <w:t>– C</w:t>
       </w:r>
       <w:r>
         <w:rPr>
@@ -958,13 +934,7 @@
         <w:rPr>
           <w:rFonts w:cs="Consolas"/>
         </w:rPr>
-        <w:t>–</w:t>
-      </w:r>
-      <w:r>
-        <w:rPr>
-          <w:rFonts w:cs="Consolas"/>
-        </w:rPr>
-        <w:t xml:space="preserve">  Ver si el </w:t>
+        <w:t xml:space="preserve">–  Ver si el </w:t>
       </w:r>
       <w:r>
         <w:rPr>
@@ -1006,13 +976,7 @@
         <w:rPr>
           <w:rFonts w:cs="Consolas"/>
         </w:rPr>
-        <w:t>–</w:t>
-      </w:r>
-      <w:r>
-        <w:rPr>
-          <w:rFonts w:cs="Consolas"/>
-        </w:rPr>
-        <w:t xml:space="preserve">  Calcular la potencia</w:t>
+        <w:t>–  Calcular la potencia</w:t>
       </w:r>
     </w:p>
     <w:p>
@@ -1042,13 +1006,7 @@
         <w:rPr>
           <w:rFonts w:cs="Consolas"/>
         </w:rPr>
-        <w:t>–</w:t>
-      </w:r>
-      <w:r>
-        <w:rPr>
-          <w:rFonts w:cs="Consolas"/>
-        </w:rPr>
-        <w:t xml:space="preserve">  Escribir un solo </w:t>
+        <w:t xml:space="preserve">–  Escribir un solo </w:t>
       </w:r>
       <w:proofErr w:type="spellStart"/>
       <w:r>
@@ -1086,13 +1044,7 @@
         <w:rPr>
           <w:rFonts w:cs="Consolas"/>
         </w:rPr>
-        <w:t>–</w:t>
-      </w:r>
-      <w:r>
-        <w:rPr>
-          <w:rFonts w:cs="Consolas"/>
-        </w:rPr>
-        <w:t xml:space="preserve">  imprimir </w:t>
+        <w:t xml:space="preserve">–  imprimir </w:t>
       </w:r>
       <w:r>
         <w:rPr>
@@ -1782,13 +1734,133 @@
         <w:t>)</w:t>
       </w:r>
       <w:r>
-        <w:t xml:space="preserve">. </w:t>
+        <w:t>. Esto también nos permite escribir comandos que tengan más de una palabra separadas por un espacio.</w:t>
+      </w:r>
+    </w:p>
+    <w:p>
+      <w:pPr>
+        <w:pStyle w:val="ListParagraph"/>
+        <w:numPr>
+          <w:ilvl w:val="0"/>
+          <w:numId w:val="10"/>
+        </w:numPr>
+      </w:pPr>
+      <w:r>
+        <w:t xml:space="preserve">Debido a la cantidad de </w:t>
+      </w:r>
+      <w:r>
+        <w:t>String</w:t>
+      </w:r>
+      <w:r>
+        <w:t xml:space="preserve"> que teníamos nos encontramos que nos quedamos sin espacio, debido a esto modificamos </w:t>
+      </w:r>
+      <w:r>
+        <w:t>el</w:t>
+      </w:r>
+      <w:r>
+        <w:t xml:space="preserve"> </w:t>
+      </w:r>
+      <w:r>
+        <w:t xml:space="preserve">archivo </w:t>
+      </w:r>
+      <w:proofErr w:type="spellStart"/>
+      <w:r>
+        <w:t>linkeditor</w:t>
+      </w:r>
+      <w:proofErr w:type="spellEnd"/>
+      <w:r>
+        <w:t xml:space="preserve"> del </w:t>
+      </w:r>
+      <w:r>
+        <w:t>UserLand</w:t>
+      </w:r>
+      <w:r>
+        <w:t xml:space="preserve"> para que en vez que d</w:t>
+      </w:r>
+      <w:r>
+        <w:t>ividir cada 4 KB lo haga cada 8</w:t>
+      </w:r>
+      <w:r>
+        <w:t xml:space="preserve"> </w:t>
+      </w:r>
+      <w:r>
+        <w:t>KB</w:t>
+      </w:r>
+      <w:r>
+        <w:t>.</w:t>
+      </w:r>
+    </w:p>
+    <w:p>
+      <w:pPr>
+        <w:pStyle w:val="ListParagraph"/>
+        <w:numPr>
+          <w:ilvl w:val="0"/>
+          <w:numId w:val="10"/>
+        </w:numPr>
+      </w:pPr>
+      <w:r>
+        <w:t>Más allá de que el buffer de teclado tiene espacio para 255 teclas, solo se pueden poner 253, debido a que si se dejarían poner 255 no habría espacio para el Enter y además al ser circular cuando se ocupa la última posición el puntero que determina donde termina la cadena queda apuntando al mismo lugar que el que indica el comienzo.</w:t>
+      </w:r>
+    </w:p>
+    <w:p>
+      <w:pPr>
+        <w:pStyle w:val="ListParagraph"/>
+        <w:numPr>
+          <w:ilvl w:val="0"/>
+          <w:numId w:val="10"/>
+        </w:numPr>
+      </w:pPr>
+      <w:r>
+        <w:t>También por una cuestión de claridad para el usuario se decidió que si el buffer del teclado se llena que se deje de escribir en pantalla para avisar que no hay más espacio en el buffer</w:t>
+      </w:r>
+    </w:p>
+    <w:p/>
+    <w:p>
+      <w:pPr>
+        <w:pStyle w:val="Heading4"/>
+        <w:rPr>
+          <w:sz w:val="24"/>
+          <w:szCs w:val="24"/>
+        </w:rPr>
+      </w:pPr>
+      <w:r>
+        <w:rPr>
+          <w:sz w:val="24"/>
+          <w:szCs w:val="24"/>
+        </w:rPr>
+        <w:t>BUGS</w:t>
+      </w:r>
+    </w:p>
+    <w:p>
+      <w:r>
+        <w:tab/>
+      </w:r>
+    </w:p>
+    <w:p>
+      <w:pPr>
+        <w:pStyle w:val="ListParagraph"/>
+        <w:numPr>
+          <w:ilvl w:val="0"/>
+          <w:numId w:val="11"/>
+        </w:numPr>
+      </w:pPr>
+      <w:r>
+        <w:t xml:space="preserve">Si se presiona </w:t>
+      </w:r>
+      <w:r>
+        <w:t>Enter</w:t>
+      </w:r>
+      <w:r>
+        <w:t xml:space="preserve"> y rápidamente otra tecla esta se escribe en la pantalla antes de que el comando invalido se muestre, mas </w:t>
+      </w:r>
+      <w:r>
+        <w:t>allá</w:t>
+      </w:r>
+      <w:r>
+        <w:t xml:space="preserve"> de que si se presiona borrar se puede sacar, genera que parezca que se introdujo correctamente un comando cuando, en realidad, quedo la letra en el buffer.</w:t>
       </w:r>
       <w:bookmarkStart w:id="0" w:name="_GoBack"/>
       <w:bookmarkEnd w:id="0"/>
-      <w:r>
-        <w:t>Esto también nos permite escribir comandos que tengan más de una palabra separadas por un espacio.</w:t>
-      </w:r>
     </w:p>
     <w:p>
       <w:pPr>
@@ -2040,6 +2112,119 @@
     </w:lvl>
   </w:abstractNum>
   <w:abstractNum w:abstractNumId="2" w15:restartNumberingAfterBreak="0">
+    <w:nsid w:val="20DC5834"/>
+    <w:multiLevelType w:val="hybridMultilevel"/>
+    <w:tmpl w:val="F618BA1E"/>
+    <w:lvl w:ilvl="0" w:tplc="0C0A0001">
+      <w:start w:val="1"/>
+      <w:numFmt w:val="bullet"/>
+      <w:lvlText w:val=""/>
+      <w:lvlJc w:val="left"/>
+      <w:pPr>
+        <w:ind w:left="720" w:hanging="360"/>
+      </w:pPr>
+      <w:rPr>
+        <w:rFonts w:ascii="Symbol" w:hAnsi="Symbol" w:hint="default"/>
+      </w:rPr>
+    </w:lvl>
+    <w:lvl w:ilvl="1" w:tplc="0C0A0003" w:tentative="1">
+      <w:start w:val="1"/>
+      <w:numFmt w:val="bullet"/>
+      <w:lvlText w:val="o"/>
+      <w:lvlJc w:val="left"/>
+      <w:pPr>
+        <w:ind w:left="1440" w:hanging="360"/>
+      </w:pPr>
+      <w:rPr>
+        <w:rFonts w:ascii="Courier New" w:hAnsi="Courier New" w:cs="Courier New" w:hint="default"/>
+      </w:rPr>
+    </w:lvl>
+    <w:lvl w:ilvl="2" w:tplc="0C0A0005" w:tentative="1">
+      <w:start w:val="1"/>
+      <w:numFmt w:val="bullet"/>
+      <w:lvlText w:val=""/>
+      <w:lvlJc w:val="left"/>
+      <w:pPr>
+        <w:ind w:left="2160" w:hanging="360"/>
+      </w:pPr>
+      <w:rPr>
+        <w:rFonts w:ascii="Wingdings" w:hAnsi="Wingdings" w:hint="default"/>
+      </w:rPr>
+    </w:lvl>
+    <w:lvl w:ilvl="3" w:tplc="0C0A0001" w:tentative="1">
+      <w:start w:val="1"/>
+      <w:numFmt w:val="bullet"/>
+      <w:lvlText w:val=""/>
+      <w:lvlJc w:val="left"/>
+      <w:pPr>
+        <w:ind w:left="2880" w:hanging="360"/>
+      </w:pPr>
+      <w:rPr>
+        <w:rFonts w:ascii="Symbol" w:hAnsi="Symbol" w:hint="default"/>
+      </w:rPr>
+    </w:lvl>
+    <w:lvl w:ilvl="4" w:tplc="0C0A0003" w:tentative="1">
+      <w:start w:val="1"/>
+      <w:numFmt w:val="bullet"/>
+      <w:lvlText w:val="o"/>
+      <w:lvlJc w:val="left"/>
+      <w:pPr>
+        <w:ind w:left="3600" w:hanging="360"/>
+      </w:pPr>
+      <w:rPr>
+        <w:rFonts w:ascii="Courier New" w:hAnsi="Courier New" w:cs="Courier New" w:hint="default"/>
+      </w:rPr>
+    </w:lvl>
+    <w:lvl w:ilvl="5" w:tplc="0C0A0005" w:tentative="1">
+      <w:start w:val="1"/>
+      <w:numFmt w:val="bullet"/>
+      <w:lvlText w:val=""/>
+      <w:lvlJc w:val="left"/>
+      <w:pPr>
+        <w:ind w:left="4320" w:hanging="360"/>
+      </w:pPr>
+      <w:rPr>
+        <w:rFonts w:ascii="Wingdings" w:hAnsi="Wingdings" w:hint="default"/>
+      </w:rPr>
+    </w:lvl>
+    <w:lvl w:ilvl="6" w:tplc="0C0A0001" w:tentative="1">
+      <w:start w:val="1"/>
+      <w:numFmt w:val="bullet"/>
+      <w:lvlText w:val=""/>
+      <w:lvlJc w:val="left"/>
+      <w:pPr>
+        <w:ind w:left="5040" w:hanging="360"/>
+      </w:pPr>
+      <w:rPr>
+        <w:rFonts w:ascii="Symbol" w:hAnsi="Symbol" w:hint="default"/>
+      </w:rPr>
+    </w:lvl>
+    <w:lvl w:ilvl="7" w:tplc="0C0A0003" w:tentative="1">
+      <w:start w:val="1"/>
+      <w:numFmt w:val="bullet"/>
+      <w:lvlText w:val="o"/>
+      <w:lvlJc w:val="left"/>
+      <w:pPr>
+        <w:ind w:left="5760" w:hanging="360"/>
+      </w:pPr>
+      <w:rPr>
+        <w:rFonts w:ascii="Courier New" w:hAnsi="Courier New" w:cs="Courier New" w:hint="default"/>
+      </w:rPr>
+    </w:lvl>
+    <w:lvl w:ilvl="8" w:tplc="0C0A0005" w:tentative="1">
+      <w:start w:val="1"/>
+      <w:numFmt w:val="bullet"/>
+      <w:lvlText w:val=""/>
+      <w:lvlJc w:val="left"/>
+      <w:pPr>
+        <w:ind w:left="6480" w:hanging="360"/>
+      </w:pPr>
+      <w:rPr>
+        <w:rFonts w:ascii="Wingdings" w:hAnsi="Wingdings" w:hint="default"/>
+      </w:rPr>
+    </w:lvl>
+  </w:abstractNum>
+  <w:abstractNum w:abstractNumId="3" w15:restartNumberingAfterBreak="0">
     <w:nsid w:val="2606735E"/>
     <w:multiLevelType w:val="hybridMultilevel"/>
     <w:tmpl w:val="48822BA6"/>
@@ -2152,7 +2337,7 @@
       </w:rPr>
     </w:lvl>
   </w:abstractNum>
-  <w:abstractNum w:abstractNumId="3" w15:restartNumberingAfterBreak="0">
+  <w:abstractNum w:abstractNumId="4" w15:restartNumberingAfterBreak="0">
     <w:nsid w:val="27C61F6E"/>
     <w:multiLevelType w:val="multilevel"/>
     <w:tmpl w:val="0C0A0021"/>
@@ -2265,7 +2450,7 @@
       </w:rPr>
     </w:lvl>
   </w:abstractNum>
-  <w:abstractNum w:abstractNumId="4" w15:restartNumberingAfterBreak="0">
+  <w:abstractNum w:abstractNumId="5" w15:restartNumberingAfterBreak="0">
     <w:nsid w:val="3E1B4CE4"/>
     <w:multiLevelType w:val="multilevel"/>
     <w:tmpl w:val="0C0A0021"/>
@@ -2378,7 +2563,7 @@
       </w:rPr>
     </w:lvl>
   </w:abstractNum>
-  <w:abstractNum w:abstractNumId="5" w15:restartNumberingAfterBreak="0">
+  <w:abstractNum w:abstractNumId="6" w15:restartNumberingAfterBreak="0">
     <w:nsid w:val="490050C0"/>
     <w:multiLevelType w:val="hybridMultilevel"/>
     <w:tmpl w:val="36886CA4"/>
@@ -2464,7 +2649,7 @@
       </w:pPr>
     </w:lvl>
   </w:abstractNum>
-  <w:abstractNum w:abstractNumId="6" w15:restartNumberingAfterBreak="0">
+  <w:abstractNum w:abstractNumId="7" w15:restartNumberingAfterBreak="0">
     <w:nsid w:val="4CC73ACE"/>
     <w:multiLevelType w:val="hybridMultilevel"/>
     <w:tmpl w:val="4BAA4688"/>
@@ -2577,7 +2762,7 @@
       </w:rPr>
     </w:lvl>
   </w:abstractNum>
-  <w:abstractNum w:abstractNumId="7" w15:restartNumberingAfterBreak="0">
+  <w:abstractNum w:abstractNumId="8" w15:restartNumberingAfterBreak="0">
     <w:nsid w:val="505801B7"/>
     <w:multiLevelType w:val="multilevel"/>
     <w:tmpl w:val="0C0A0021"/>
@@ -2690,7 +2875,7 @@
       </w:rPr>
     </w:lvl>
   </w:abstractNum>
-  <w:abstractNum w:abstractNumId="8" w15:restartNumberingAfterBreak="0">
+  <w:abstractNum w:abstractNumId="9" w15:restartNumberingAfterBreak="0">
     <w:nsid w:val="585B63F6"/>
     <w:multiLevelType w:val="hybridMultilevel"/>
     <w:tmpl w:val="26BC57B4"/>
@@ -2803,7 +2988,7 @@
       </w:rPr>
     </w:lvl>
   </w:abstractNum>
-  <w:abstractNum w:abstractNumId="9" w15:restartNumberingAfterBreak="0">
+  <w:abstractNum w:abstractNumId="10" w15:restartNumberingAfterBreak="0">
     <w:nsid w:val="7582452E"/>
     <w:multiLevelType w:val="hybridMultilevel"/>
     <w:tmpl w:val="5290D4C6"/>
@@ -2917,34 +3102,37 @@
     </w:lvl>
   </w:abstractNum>
   <w:num w:numId="1">
-    <w:abstractNumId w:val="5"/>
+    <w:abstractNumId w:val="6"/>
   </w:num>
   <w:num w:numId="2">
-    <w:abstractNumId w:val="8"/>
+    <w:abstractNumId w:val="9"/>
   </w:num>
   <w:num w:numId="3">
-    <w:abstractNumId w:val="6"/>
+    <w:abstractNumId w:val="7"/>
   </w:num>
   <w:num w:numId="4">
-    <w:abstractNumId w:val="9"/>
+    <w:abstractNumId w:val="10"/>
   </w:num>
   <w:num w:numId="5">
     <w:abstractNumId w:val="0"/>
   </w:num>
   <w:num w:numId="6">
-    <w:abstractNumId w:val="7"/>
+    <w:abstractNumId w:val="8"/>
   </w:num>
   <w:num w:numId="7">
-    <w:abstractNumId w:val="2"/>
+    <w:abstractNumId w:val="3"/>
   </w:num>
   <w:num w:numId="8">
-    <w:abstractNumId w:val="3"/>
+    <w:abstractNumId w:val="4"/>
   </w:num>
   <w:num w:numId="9">
-    <w:abstractNumId w:val="4"/>
+    <w:abstractNumId w:val="5"/>
   </w:num>
   <w:num w:numId="10">
     <w:abstractNumId w:val="1"/>
+  </w:num>
+  <w:num w:numId="11">
+    <w:abstractNumId w:val="2"/>
   </w:num>
 </w:numbering>
 </file>
@@ -4224,7 +4412,7 @@
 </file>
 
 <file path=customXml/itemProps1.xml><?xml version="1.0" encoding="utf-8"?>
-<ds:datastoreItem xmlns:ds="http://schemas.openxmlformats.org/officeDocument/2006/customXml" ds:itemID="{9D1581E9-2FF4-48C0-B1BA-80DAA14D0F62}">
+<ds:datastoreItem xmlns:ds="http://schemas.openxmlformats.org/officeDocument/2006/customXml" ds:itemID="{E5E7B89C-CA4E-4D8B-BABE-A44A98219314}">
   <ds:schemaRefs>
     <ds:schemaRef ds:uri="http://schemas.openxmlformats.org/officeDocument/2006/bibliography"/>
   </ds:schemaRefs>

</xml_diff>